<commit_message>
feat - cronograma - kanban
Signed-off-by: Enzo Bozzani <enzobozzani@ibm.com>
</commit_message>
<xml_diff>
--- a/planejamento-de-projeto.docx
+++ b/planejamento-de-projeto.docx
@@ -23,13 +23,42 @@
       </w:r>
     </w:p>
     <w:p>
+      <w:proofErr w:type="spellStart"/>
       <w:r>
-        <w:t>Adriel Henrique Foppa Lima - 24.122.096-1</w:t>
+        <w:t>Adriel</w:t>
+      </w:r>
+      <w:proofErr w:type="spellEnd"/>
+      <w:r>
+        <w:t xml:space="preserve"> Henrique </w:t>
+      </w:r>
+      <w:proofErr w:type="spellStart"/>
+      <w:r>
+        <w:t>Foppa</w:t>
+      </w:r>
+      <w:proofErr w:type="spellEnd"/>
+      <w:r>
+        <w:t xml:space="preserve"> Lima - 24.122.096-1</w:t>
       </w:r>
     </w:p>
     <w:p>
       <w:r>
-        <w:t>Alan Mantelatto Mlatisuma - 24.122.015-1</w:t>
+        <w:t xml:space="preserve">Alan </w:t>
+      </w:r>
+      <w:proofErr w:type="spellStart"/>
+      <w:r>
+        <w:t>Mantelatto</w:t>
+      </w:r>
+      <w:proofErr w:type="spellEnd"/>
+      <w:r>
+        <w:t xml:space="preserve"> </w:t>
+      </w:r>
+      <w:proofErr w:type="spellStart"/>
+      <w:r>
+        <w:t>Mlatisuma</w:t>
+      </w:r>
+      <w:proofErr w:type="spellEnd"/>
+      <w:r>
+        <w:t xml:space="preserve"> - 24.122.015-1</w:t>
       </w:r>
     </w:p>
     <w:p>
@@ -44,7 +73,15 @@
     </w:p>
     <w:p>
       <w:r>
-        <w:t>Luca Anequini Antoniazzi - 22.224.031.9</w:t>
+        <w:t xml:space="preserve">Luca </w:t>
+      </w:r>
+      <w:proofErr w:type="spellStart"/>
+      <w:r>
+        <w:t>Anequini</w:t>
+      </w:r>
+      <w:proofErr w:type="spellEnd"/>
+      <w:r>
+        <w:t xml:space="preserve"> Antoniazzi - 22.224.031.9</w:t>
       </w:r>
       <w:r>
         <w:t xml:space="preserve"> </w:t>
@@ -535,6 +572,16 @@
         </w:rPr>
       </w:pPr>
     </w:p>
+    <w:p>
+      <w:pPr>
+        <w:rPr>
+          <w:b/>
+          <w:bCs/>
+          <w:sz w:val="28"/>
+          <w:szCs w:val="28"/>
+        </w:rPr>
+      </w:pPr>
+    </w:p>
     <w:tbl>
       <w:tblPr>
         <w:tblStyle w:val="TableGrid"/>
@@ -555,6 +602,7 @@
           </w:tcPr>
           <w:p>
             <w:r>
+              <w:lastRenderedPageBreak/>
               <w:t>Nome</w:t>
             </w:r>
           </w:p>
@@ -583,7 +631,6 @@
           </w:tcPr>
           <w:p>
             <w:r>
-              <w:lastRenderedPageBreak/>
               <w:t>História de usuário</w:t>
             </w:r>
           </w:p>
@@ -806,7 +853,15 @@
           </w:tcPr>
           <w:p>
             <w:r>
-              <w:t>Como usuário, quero poder visualizar opções de ativos disponíveis no mercado, para efetuar compras dos mesmos.</w:t>
+              <w:t xml:space="preserve">Como usuário, quero poder visualizar opções de ativos disponíveis no mercado, para efetuar compras </w:t>
+            </w:r>
+            <w:proofErr w:type="gramStart"/>
+            <w:r>
+              <w:t>dos mesmos</w:t>
+            </w:r>
+            <w:proofErr w:type="gramEnd"/>
+            <w:r>
+              <w:t>.</w:t>
             </w:r>
           </w:p>
         </w:tc>
@@ -1084,6 +1139,7 @@
           </w:tcPr>
           <w:p>
             <w:r>
+              <w:lastRenderedPageBreak/>
               <w:t>Fluxo excessivo</w:t>
             </w:r>
           </w:p>
@@ -1125,7 +1181,6 @@
           </w:tcPr>
           <w:p>
             <w:r>
-              <w:lastRenderedPageBreak/>
               <w:t>Nome</w:t>
             </w:r>
           </w:p>
@@ -1534,7 +1589,6 @@
           <w:sz w:val="28"/>
           <w:szCs w:val="28"/>
         </w:rPr>
-        <w:lastRenderedPageBreak/>
         <w:t>2</w:t>
       </w:r>
       <w:r>
@@ -2323,6 +2377,7 @@
                 <w:b/>
                 <w:bCs/>
               </w:rPr>
+              <w:lastRenderedPageBreak/>
               <w:t>Tipo de manipulação:</w:t>
             </w:r>
           </w:p>
@@ -2427,7 +2482,6 @@
                 <w:b/>
                 <w:bCs/>
               </w:rPr>
-              <w:lastRenderedPageBreak/>
               <w:t>Tipo de interação:</w:t>
             </w:r>
           </w:p>
@@ -2961,7 +3015,15 @@
               <w:t xml:space="preserve">, os quais são passados </w:t>
             </w:r>
             <w:r>
-              <w:t>através da rede para APIs de provedores OAuth.</w:t>
+              <w:t xml:space="preserve">através da rede para APIs de provedores </w:t>
+            </w:r>
+            <w:proofErr w:type="spellStart"/>
+            <w:r>
+              <w:t>OAuth</w:t>
+            </w:r>
+            <w:proofErr w:type="spellEnd"/>
+            <w:r>
+              <w:t>.</w:t>
             </w:r>
             <w:r>
               <w:t xml:space="preserve"> </w:t>
@@ -3197,6 +3259,7 @@
                 <w:b/>
                 <w:bCs/>
               </w:rPr>
+              <w:lastRenderedPageBreak/>
               <w:t>Tipo de interação:</w:t>
             </w:r>
           </w:p>
@@ -3216,7 +3279,15 @@
               <w:t>, já que o usuário interage com a aplicação, cadastrando seus dados</w:t>
             </w:r>
             <w:r>
-              <w:t>, os quais são passados através da rede para APIs de provedores OAuth.</w:t>
+              <w:t xml:space="preserve">, os quais são passados através da rede para APIs de provedores </w:t>
+            </w:r>
+            <w:proofErr w:type="spellStart"/>
+            <w:r>
+              <w:t>OAuth</w:t>
+            </w:r>
+            <w:proofErr w:type="spellEnd"/>
+            <w:r>
+              <w:t>.</w:t>
             </w:r>
           </w:p>
         </w:tc>
@@ -3268,11 +3339,7 @@
               </w:rPr>
             </w:pPr>
             <w:r>
-              <w:t xml:space="preserve">Média, já que 3 regras envolvem esse caso de uso: Novos usuários preencherem cadastro, Validação </w:t>
-            </w:r>
-            <w:r>
-              <w:lastRenderedPageBreak/>
-              <w:t>dos dados de cadastro, Geração automática de uma carteira para novos usuários.</w:t>
+              <w:t>Média, já que 3 regras envolvem esse caso de uso: Novos usuários preencherem cadastro, Validação dos dados de cadastro, Geração automática de uma carteira para novos usuários.</w:t>
             </w:r>
           </w:p>
         </w:tc>
@@ -3282,7 +3349,6 @@
           </w:tcPr>
           <w:p>
             <w:r>
-              <w:lastRenderedPageBreak/>
               <w:t>2</w:t>
             </w:r>
           </w:p>
@@ -3533,7 +3599,15 @@
               </w:rPr>
             </w:pPr>
             <w:r>
-              <w:t>Complexa, já que 6 regras envolvem esse caso de uso: Usuário estar autenticado, Listagem de ativos disponíveis deve ser oferecido por uma API externa, Sistema deve exibir mensagem de erro caso a API estiver indisponível, Transações devem atualizar automaticamente a carteira, Sistema validar saldo antes de permitir compra, Solicitar confirmação de compra caso haja variação brusca no preço do ativo.</w:t>
+              <w:t xml:space="preserve">Complexa, já que 6 regras envolvem esse caso de uso: Usuário estar autenticado, Listagem de ativos disponíveis deve ser oferecido por uma API externa, Sistema deve exibir mensagem de erro caso a API estiver indisponível, Transações devem atualizar automaticamente a carteira, Sistema validar saldo antes de permitir compra, </w:t>
+            </w:r>
+            <w:proofErr w:type="gramStart"/>
+            <w:r>
+              <w:t>Solicitar</w:t>
+            </w:r>
+            <w:proofErr w:type="gramEnd"/>
+            <w:r>
+              <w:t xml:space="preserve"> confirmação de compra caso haja variação brusca no preço do ativo.</w:t>
             </w:r>
           </w:p>
         </w:tc>
@@ -4190,6 +4264,7 @@
           </w:tcPr>
           <w:p>
             <w:r>
+              <w:lastRenderedPageBreak/>
               <w:t>UC-05: Análises de Mercado em Tempo Real</w:t>
             </w:r>
           </w:p>
@@ -4292,11 +4367,7 @@
           </w:tcPr>
           <w:p>
             <w:r>
-              <w:t>UC-06: Autenticaçã</w:t>
-            </w:r>
-            <w:r>
-              <w:lastRenderedPageBreak/>
-              <w:t>o do Usuário</w:t>
+              <w:t>UC-06: Autenticação do Usuário</w:t>
             </w:r>
           </w:p>
         </w:tc>
@@ -4306,7 +4377,6 @@
           </w:tcPr>
           <w:p>
             <w:r>
-              <w:lastRenderedPageBreak/>
               <w:t>Complexa</w:t>
             </w:r>
           </w:p>
@@ -4655,7 +4725,10 @@
         <w:t xml:space="preserve">, aproximadamente, </w:t>
       </w:r>
       <w:r>
-        <w:t>25</w:t>
+        <w:t>2</w:t>
+      </w:r>
+      <w:r>
+        <w:t>6</w:t>
       </w:r>
       <w:r>
         <w:t xml:space="preserve"> dias. Dito isso, pode-se estimar um prazo de </w:t>
@@ -4664,13 +4737,13 @@
         <w:t>3</w:t>
       </w:r>
       <w:r>
-        <w:t xml:space="preserve"> meses para conclusão do projeto. Já quantos aos custos, estimam-se cerca de R$ </w:t>
+        <w:t xml:space="preserve"> meses para conclusão do projeto. Já quantos aos custos, estimam-se cerca de R$</w:t>
       </w:r>
       <w:r>
-        <w:t>567</w:t>
+        <w:t xml:space="preserve"> </w:t>
       </w:r>
       <w:r>
-        <w:t>00</w:t>
+        <w:t>72800</w:t>
       </w:r>
       <w:r>
         <w:t xml:space="preserve">. </w:t>
@@ -4981,7 +5054,11 @@
               <w:t>Mal gerenciamento dos recursos e ambientes de produção, testes ou desenvolvimento podem ocasionar em altos custos inesperados, causando</w:t>
             </w:r>
             <w:r>
-              <w:t xml:space="preserve"> problemas com o orçamento</w:t>
+              <w:t xml:space="preserve"> </w:t>
+            </w:r>
+            <w:r>
+              <w:lastRenderedPageBreak/>
+              <w:t>problemas com o orçamento</w:t>
             </w:r>
             <w:r>
               <w:t>.</w:t>
@@ -5002,6 +5079,7 @@
               </w:rPr>
             </w:pPr>
             <w:r>
+              <w:lastRenderedPageBreak/>
               <w:t>Projeto</w:t>
             </w:r>
             <w:r>
@@ -5090,7 +5168,6 @@
               </w:rPr>
             </w:pPr>
             <w:r>
-              <w:lastRenderedPageBreak/>
               <w:t>RISK06</w:t>
             </w:r>
           </w:p>
@@ -5646,7 +5723,11 @@
               </w:rPr>
             </w:pPr>
             <w:r>
-              <w:t>Mal gerenciamento dos recursos e ambientes de produção, testes ou desenvolvimento podem ocasionar em altos custos inesperados, causando problemas com o orçamento.</w:t>
+              <w:t xml:space="preserve">Mal gerenciamento dos recursos e ambientes de produção, testes ou desenvolvimento podem </w:t>
+            </w:r>
+            <w:r>
+              <w:lastRenderedPageBreak/>
+              <w:t>ocasionar em altos custos inesperados, causando problemas com o orçamento.</w:t>
             </w:r>
           </w:p>
         </w:tc>
@@ -5656,6 +5737,7 @@
           </w:tcPr>
           <w:p>
             <w:r>
+              <w:lastRenderedPageBreak/>
               <w:t>Baixa</w:t>
             </w:r>
           </w:p>
@@ -5748,7 +5830,6 @@
               </w:rPr>
             </w:pPr>
             <w:r>
-              <w:lastRenderedPageBreak/>
               <w:t>RISK05</w:t>
             </w:r>
           </w:p>
@@ -6189,7 +6270,15 @@
           </w:tcPr>
           <w:p>
             <w:r>
-              <w:t>Escolher e preparar o ambiente de produção de maneira eficiente, selecionando a melhor estratégia de deploy de acordo com as necessidades da plataforma.</w:t>
+              <w:t xml:space="preserve">Escolher e preparar o ambiente de produção de maneira eficiente, selecionando a melhor estratégia de </w:t>
+            </w:r>
+            <w:proofErr w:type="spellStart"/>
+            <w:r>
+              <w:t>deploy</w:t>
+            </w:r>
+            <w:proofErr w:type="spellEnd"/>
+            <w:r>
+              <w:t xml:space="preserve"> de acordo com as necessidades da plataforma.</w:t>
             </w:r>
           </w:p>
         </w:tc>
@@ -6219,6 +6308,7 @@
               </w:rPr>
             </w:pPr>
             <w:r>
+              <w:lastRenderedPageBreak/>
               <w:t>RISK03</w:t>
             </w:r>
           </w:p>
@@ -6247,7 +6337,15 @@
           </w:tcPr>
           <w:p>
             <w:r>
-              <w:t>Implementar estratégias de segurança que busquem impedir o acesso de agentes maliciosos, utilizando bibliotecas disponíveis no mercado, como bcrypt para criptografia.</w:t>
+              <w:t xml:space="preserve">Implementar estratégias de segurança que busquem impedir o acesso de agentes maliciosos, utilizando bibliotecas disponíveis no mercado, como </w:t>
+            </w:r>
+            <w:proofErr w:type="spellStart"/>
+            <w:r>
+              <w:t>bcrypt</w:t>
+            </w:r>
+            <w:proofErr w:type="spellEnd"/>
+            <w:r>
+              <w:t xml:space="preserve"> para criptografia.</w:t>
             </w:r>
           </w:p>
         </w:tc>
@@ -6283,7 +6381,6 @@
               </w:rPr>
             </w:pPr>
             <w:r>
-              <w:lastRenderedPageBreak/>
               <w:t>RISK04</w:t>
             </w:r>
           </w:p>
@@ -6725,6 +6822,7 @@
           </w:tcPr>
           <w:p>
             <w:r>
+              <w:lastRenderedPageBreak/>
               <w:t>RISK01</w:t>
             </w:r>
           </w:p>
@@ -6757,7 +6855,6 @@
           </w:tcPr>
           <w:p>
             <w:r>
-              <w:lastRenderedPageBreak/>
               <w:t>RISK02</w:t>
             </w:r>
           </w:p>
@@ -6810,7 +6907,15 @@
           </w:tcPr>
           <w:p>
             <w:r>
-              <w:t>Incluir testes de segurança recorrentes e implementações de novas tecnologias  de segurança.</w:t>
+              <w:t xml:space="preserve">Incluir testes de segurança recorrentes e implementações de novas </w:t>
+            </w:r>
+            <w:proofErr w:type="gramStart"/>
+            <w:r>
+              <w:t>tecnologias  de</w:t>
+            </w:r>
+            <w:proofErr w:type="gramEnd"/>
+            <w:r>
+              <w:t xml:space="preserve"> segurança.</w:t>
             </w:r>
           </w:p>
         </w:tc>
@@ -7008,7 +7113,173 @@
         </w:tc>
       </w:tr>
     </w:tbl>
-    <w:p/>
+    <w:p>
+      <w:pPr>
+        <w:rPr>
+          <w:b/>
+          <w:bCs/>
+          <w:sz w:val="28"/>
+          <w:szCs w:val="28"/>
+        </w:rPr>
+      </w:pPr>
+    </w:p>
+    <w:p>
+      <w:pPr>
+        <w:rPr>
+          <w:b/>
+          <w:bCs/>
+          <w:sz w:val="28"/>
+          <w:szCs w:val="28"/>
+        </w:rPr>
+      </w:pPr>
+      <w:r>
+        <w:rPr>
+          <w:b/>
+          <w:bCs/>
+          <w:sz w:val="28"/>
+          <w:szCs w:val="28"/>
+        </w:rPr>
+        <w:t>5</w:t>
+      </w:r>
+      <w:r>
+        <w:rPr>
+          <w:b/>
+          <w:bCs/>
+          <w:sz w:val="28"/>
+          <w:szCs w:val="28"/>
+        </w:rPr>
+        <w:t xml:space="preserve">. </w:t>
+      </w:r>
+      <w:r>
+        <w:rPr>
+          <w:b/>
+          <w:bCs/>
+          <w:sz w:val="28"/>
+          <w:szCs w:val="28"/>
+        </w:rPr>
+        <w:t xml:space="preserve">Cronograma e Quadro </w:t>
+      </w:r>
+      <w:proofErr w:type="spellStart"/>
+      <w:r>
+        <w:rPr>
+          <w:b/>
+          <w:bCs/>
+          <w:sz w:val="28"/>
+          <w:szCs w:val="28"/>
+        </w:rPr>
+        <w:t>Kanban</w:t>
+      </w:r>
+      <w:proofErr w:type="spellEnd"/>
+    </w:p>
+    <w:p>
+      <w:pPr>
+        <w:rPr>
+          <w:b/>
+          <w:bCs/>
+          <w:sz w:val="28"/>
+          <w:szCs w:val="28"/>
+        </w:rPr>
+      </w:pPr>
+      <w:r>
+        <w:rPr>
+          <w:b/>
+          <w:bCs/>
+          <w:noProof/>
+          <w:sz w:val="28"/>
+          <w:szCs w:val="28"/>
+        </w:rPr>
+        <w:drawing>
+          <wp:inline distT="0" distB="0" distL="0" distR="0" wp14:anchorId="353600AB" wp14:editId="23790ECE">
+            <wp:extent cx="6138158" cy="1692613"/>
+            <wp:effectExtent l="0" t="0" r="0" b="0"/>
+            <wp:docPr id="1695572592" name="Picture 1" descr="A table with numbers and a few times&#10;&#10;AI-generated content may be incorrect."/>
+            <wp:cNvGraphicFramePr>
+              <a:graphicFrameLocks xmlns:a="http://schemas.openxmlformats.org/drawingml/2006/main" noChangeAspect="1"/>
+            </wp:cNvGraphicFramePr>
+            <a:graphic xmlns:a="http://schemas.openxmlformats.org/drawingml/2006/main">
+              <a:graphicData uri="http://schemas.openxmlformats.org/drawingml/2006/picture">
+                <pic:pic xmlns:pic="http://schemas.openxmlformats.org/drawingml/2006/picture">
+                  <pic:nvPicPr>
+                    <pic:cNvPr id="1695572592" name="Picture 1" descr="A table with numbers and a few times&#10;&#10;AI-generated content may be incorrect."/>
+                    <pic:cNvPicPr/>
+                  </pic:nvPicPr>
+                  <pic:blipFill>
+                    <a:blip r:embed="rId5">
+                      <a:extLst>
+                        <a:ext uri="{28A0092B-C50C-407E-A947-70E740481C1C}">
+                          <a14:useLocalDpi xmlns:a14="http://schemas.microsoft.com/office/drawing/2010/main" val="0"/>
+                        </a:ext>
+                      </a:extLst>
+                    </a:blip>
+                    <a:stretch>
+                      <a:fillRect/>
+                    </a:stretch>
+                  </pic:blipFill>
+                  <pic:spPr>
+                    <a:xfrm>
+                      <a:off x="0" y="0"/>
+                      <a:ext cx="6228119" cy="1717420"/>
+                    </a:xfrm>
+                    <a:prstGeom prst="rect">
+                      <a:avLst/>
+                    </a:prstGeom>
+                  </pic:spPr>
+                </pic:pic>
+              </a:graphicData>
+            </a:graphic>
+          </wp:inline>
+        </w:drawing>
+      </w:r>
+    </w:p>
+    <w:p>
+      <w:r>
+        <w:rPr>
+          <w:noProof/>
+        </w:rPr>
+        <w:lastRenderedPageBreak/>
+        <w:drawing>
+          <wp:inline distT="0" distB="0" distL="0" distR="0" wp14:anchorId="7F90ADA1" wp14:editId="51708B02">
+            <wp:extent cx="6216901" cy="9241276"/>
+            <wp:effectExtent l="0" t="0" r="6350" b="4445"/>
+            <wp:docPr id="1971452767" name="Picture 1" descr="A screenshot of a computer screen&#10;&#10;AI-generated content may be incorrect."/>
+            <wp:cNvGraphicFramePr>
+              <a:graphicFrameLocks xmlns:a="http://schemas.openxmlformats.org/drawingml/2006/main" noChangeAspect="1"/>
+            </wp:cNvGraphicFramePr>
+            <a:graphic xmlns:a="http://schemas.openxmlformats.org/drawingml/2006/main">
+              <a:graphicData uri="http://schemas.openxmlformats.org/drawingml/2006/picture">
+                <pic:pic xmlns:pic="http://schemas.openxmlformats.org/drawingml/2006/picture">
+                  <pic:nvPicPr>
+                    <pic:cNvPr id="1971452767" name="Picture 1" descr="A screenshot of a computer screen&#10;&#10;AI-generated content may be incorrect."/>
+                    <pic:cNvPicPr/>
+                  </pic:nvPicPr>
+                  <pic:blipFill>
+                    <a:blip r:embed="rId6">
+                      <a:extLst>
+                        <a:ext uri="{28A0092B-C50C-407E-A947-70E740481C1C}">
+                          <a14:useLocalDpi xmlns:a14="http://schemas.microsoft.com/office/drawing/2010/main" val="0"/>
+                        </a:ext>
+                      </a:extLst>
+                    </a:blip>
+                    <a:stretch>
+                      <a:fillRect/>
+                    </a:stretch>
+                  </pic:blipFill>
+                  <pic:spPr>
+                    <a:xfrm>
+                      <a:off x="0" y="0"/>
+                      <a:ext cx="6295158" cy="9357603"/>
+                    </a:xfrm>
+                    <a:prstGeom prst="rect">
+                      <a:avLst/>
+                    </a:prstGeom>
+                  </pic:spPr>
+                </pic:pic>
+              </a:graphicData>
+            </a:graphic>
+          </wp:inline>
+        </w:drawing>
+      </w:r>
+    </w:p>
     <w:sectPr>
       <w:pgSz w:w="11906" w:h="16838"/>
       <w:pgMar w:top="1417" w:right="1701" w:bottom="1417" w:left="1701" w:header="708" w:footer="708" w:gutter="0"/>

</xml_diff>

<commit_message>
fix - tipos de interacao
Signed-off-by: Enzo Bozzani <enzobozzani@ibm.com>
</commit_message>
<xml_diff>
--- a/planejamento-de-projeto.docx
+++ b/planejamento-de-projeto.docx
@@ -23,42 +23,13 @@
       </w:r>
     </w:p>
     <w:p>
-      <w:proofErr w:type="spellStart"/>
       <w:r>
-        <w:t>Adriel</w:t>
-      </w:r>
-      <w:proofErr w:type="spellEnd"/>
-      <w:r>
-        <w:t xml:space="preserve"> Henrique </w:t>
-      </w:r>
-      <w:proofErr w:type="spellStart"/>
-      <w:r>
-        <w:t>Foppa</w:t>
-      </w:r>
-      <w:proofErr w:type="spellEnd"/>
-      <w:r>
-        <w:t xml:space="preserve"> Lima - 24.122.096-1</w:t>
+        <w:t>Adriel Henrique Foppa Lima - 24.122.096-1</w:t>
       </w:r>
     </w:p>
     <w:p>
       <w:r>
-        <w:t xml:space="preserve">Alan </w:t>
-      </w:r>
-      <w:proofErr w:type="spellStart"/>
-      <w:r>
-        <w:t>Mantelatto</w:t>
-      </w:r>
-      <w:proofErr w:type="spellEnd"/>
-      <w:r>
-        <w:t xml:space="preserve"> </w:t>
-      </w:r>
-      <w:proofErr w:type="spellStart"/>
-      <w:r>
-        <w:t>Mlatisuma</w:t>
-      </w:r>
-      <w:proofErr w:type="spellEnd"/>
-      <w:r>
-        <w:t xml:space="preserve"> - 24.122.015-1</w:t>
+        <w:t>Alan Mantelatto Mlatisuma - 24.122.015-1</w:t>
       </w:r>
     </w:p>
     <w:p>
@@ -73,15 +44,7 @@
     </w:p>
     <w:p>
       <w:r>
-        <w:t xml:space="preserve">Luca </w:t>
-      </w:r>
-      <w:proofErr w:type="spellStart"/>
-      <w:r>
-        <w:t>Anequini</w:t>
-      </w:r>
-      <w:proofErr w:type="spellEnd"/>
-      <w:r>
-        <w:t xml:space="preserve"> Antoniazzi - 22.224.031.9</w:t>
+        <w:t>Luca Anequini Antoniazzi - 22.224.031.9</w:t>
       </w:r>
       <w:r>
         <w:t xml:space="preserve"> </w:t>
@@ -853,15 +816,7 @@
           </w:tcPr>
           <w:p>
             <w:r>
-              <w:t xml:space="preserve">Como usuário, quero poder visualizar opções de ativos disponíveis no mercado, para efetuar compras </w:t>
-            </w:r>
-            <w:proofErr w:type="gramStart"/>
-            <w:r>
-              <w:t>dos mesmos</w:t>
-            </w:r>
-            <w:proofErr w:type="gramEnd"/>
-            <w:r>
-              <w:t>.</w:t>
+              <w:t>Como usuário, quero poder visualizar opções de ativos disponíveis no mercado, para efetuar compras dos mesmos.</w:t>
             </w:r>
           </w:p>
         </w:tc>
@@ -3015,15 +2970,7 @@
               <w:t xml:space="preserve">, os quais são passados </w:t>
             </w:r>
             <w:r>
-              <w:t xml:space="preserve">através da rede para APIs de provedores </w:t>
-            </w:r>
-            <w:proofErr w:type="spellStart"/>
-            <w:r>
-              <w:t>OAuth</w:t>
-            </w:r>
-            <w:proofErr w:type="spellEnd"/>
-            <w:r>
-              <w:t>.</w:t>
+              <w:t>através da rede para APIs de provedores OAuth.</w:t>
             </w:r>
             <w:r>
               <w:t xml:space="preserve"> </w:t>
@@ -3279,15 +3226,7 @@
               <w:t>, já que o usuário interage com a aplicação, cadastrando seus dados</w:t>
             </w:r>
             <w:r>
-              <w:t xml:space="preserve">, os quais são passados através da rede para APIs de provedores </w:t>
-            </w:r>
-            <w:proofErr w:type="spellStart"/>
-            <w:r>
-              <w:t>OAuth</w:t>
-            </w:r>
-            <w:proofErr w:type="spellEnd"/>
-            <w:r>
-              <w:t>.</w:t>
+              <w:t>, os quais são passados através da rede para APIs de provedores OAuth.</w:t>
             </w:r>
           </w:p>
         </w:tc>
@@ -3599,15 +3538,7 @@
               </w:rPr>
             </w:pPr>
             <w:r>
-              <w:t xml:space="preserve">Complexa, já que 6 regras envolvem esse caso de uso: Usuário estar autenticado, Listagem de ativos disponíveis deve ser oferecido por uma API externa, Sistema deve exibir mensagem de erro caso a API estiver indisponível, Transações devem atualizar automaticamente a carteira, Sistema validar saldo antes de permitir compra, </w:t>
-            </w:r>
-            <w:proofErr w:type="gramStart"/>
-            <w:r>
-              <w:t>Solicitar</w:t>
-            </w:r>
-            <w:proofErr w:type="gramEnd"/>
-            <w:r>
-              <w:t xml:space="preserve"> confirmação de compra caso haja variação brusca no preço do ativo.</w:t>
+              <w:t>Complexa, já que 6 regras envolvem esse caso de uso: Usuário estar autenticado, Listagem de ativos disponíveis deve ser oferecido por uma API externa, Sistema deve exibir mensagem de erro caso a API estiver indisponível, Transações devem atualizar automaticamente a carteira, Sistema validar saldo antes de permitir compra, Solicitar confirmação de compra caso haja variação brusca no preço do ativo.</w:t>
             </w:r>
           </w:p>
         </w:tc>
@@ -3964,6 +3895,9 @@
             <w:r>
               <w:t>Complexa</w:t>
             </w:r>
+            <w:r>
+              <w:t>, média e simples</w:t>
+            </w:r>
           </w:p>
         </w:tc>
         <w:tc>
@@ -4066,6 +4000,9 @@
             <w:r>
               <w:t>Complexa</w:t>
             </w:r>
+            <w:r>
+              <w:t>, média e simples</w:t>
+            </w:r>
           </w:p>
         </w:tc>
         <w:tc>
@@ -4173,6 +4110,9 @@
           <w:p>
             <w:r>
               <w:t>Complexa</w:t>
+            </w:r>
+            <w:r>
+              <w:t>, média e simples</w:t>
             </w:r>
           </w:p>
         </w:tc>
@@ -4379,6 +4319,9 @@
             <w:r>
               <w:t>Complexa</w:t>
             </w:r>
+            <w:r>
+              <w:t>, média e simples</w:t>
+            </w:r>
           </w:p>
         </w:tc>
         <w:tc>
@@ -4481,6 +4424,9 @@
             <w:r>
               <w:t>Complexa</w:t>
             </w:r>
+            <w:r>
+              <w:t>, média e simples</w:t>
+            </w:r>
           </w:p>
         </w:tc>
         <w:tc>
@@ -4582,6 +4528,9 @@
           <w:p>
             <w:r>
               <w:t>Complexa</w:t>
+            </w:r>
+            <w:r>
+              <w:t>, média e simples</w:t>
             </w:r>
           </w:p>
         </w:tc>
@@ -5723,11 +5672,11 @@
               </w:rPr>
             </w:pPr>
             <w:r>
-              <w:t xml:space="preserve">Mal gerenciamento dos recursos e ambientes de produção, testes ou desenvolvimento podem </w:t>
+              <w:t xml:space="preserve">Mal gerenciamento dos recursos e ambientes de produção, testes ou </w:t>
             </w:r>
             <w:r>
               <w:lastRenderedPageBreak/>
-              <w:t>ocasionar em altos custos inesperados, causando problemas com o orçamento.</w:t>
+              <w:t>desenvolvimento podem ocasionar em altos custos inesperados, causando problemas com o orçamento.</w:t>
             </w:r>
           </w:p>
         </w:tc>
@@ -6260,7 +6209,11 @@
               </w:rPr>
             </w:pPr>
             <w:r>
-              <w:t>Limitações de infraestrutura no ambiente de produção (poucos recursos computacionais disponíveis) podem causar queda, lentidão e outros problemas na plataforma dependendo do número de usuários.</w:t>
+              <w:t xml:space="preserve">Limitações de infraestrutura no ambiente de produção (poucos recursos computacionais disponíveis) podem causar queda, lentidão e outros problemas na </w:t>
+            </w:r>
+            <w:r>
+              <w:lastRenderedPageBreak/>
+              <w:t>plataforma dependendo do número de usuários.</w:t>
             </w:r>
           </w:p>
         </w:tc>
@@ -6270,15 +6223,8 @@
           </w:tcPr>
           <w:p>
             <w:r>
-              <w:t xml:space="preserve">Escolher e preparar o ambiente de produção de maneira eficiente, selecionando a melhor estratégia de </w:t>
-            </w:r>
-            <w:proofErr w:type="spellStart"/>
-            <w:r>
-              <w:t>deploy</w:t>
-            </w:r>
-            <w:proofErr w:type="spellEnd"/>
-            <w:r>
-              <w:t xml:space="preserve"> de acordo com as necessidades da plataforma.</w:t>
+              <w:lastRenderedPageBreak/>
+              <w:t>Escolher e preparar o ambiente de produção de maneira eficiente, selecionando a melhor estratégia de deploy de acordo com as necessidades da plataforma.</w:t>
             </w:r>
           </w:p>
         </w:tc>
@@ -6308,7 +6254,6 @@
               </w:rPr>
             </w:pPr>
             <w:r>
-              <w:lastRenderedPageBreak/>
               <w:t>RISK03</w:t>
             </w:r>
           </w:p>
@@ -6337,15 +6282,7 @@
           </w:tcPr>
           <w:p>
             <w:r>
-              <w:t xml:space="preserve">Implementar estratégias de segurança que busquem impedir o acesso de agentes maliciosos, utilizando bibliotecas disponíveis no mercado, como </w:t>
-            </w:r>
-            <w:proofErr w:type="spellStart"/>
-            <w:r>
-              <w:t>bcrypt</w:t>
-            </w:r>
-            <w:proofErr w:type="spellEnd"/>
-            <w:r>
-              <w:t xml:space="preserve"> para criptografia.</w:t>
+              <w:t>Implementar estratégias de segurança que busquem impedir o acesso de agentes maliciosos, utilizando bibliotecas disponíveis no mercado, como bcrypt para criptografia.</w:t>
             </w:r>
           </w:p>
         </w:tc>
@@ -6822,18 +6759,277 @@
           </w:tcPr>
           <w:p>
             <w:r>
+              <w:t>RISK01</w:t>
+            </w:r>
+          </w:p>
+        </w:tc>
+        <w:tc>
+          <w:tcPr>
+            <w:tcW w:w="2831" w:type="dxa"/>
+          </w:tcPr>
+          <w:p>
+            <w:r>
+              <w:t>Limitações na quantidade de dados disponíveis para treinamento da IA podem afetar o sistema de análises e recomendações.</w:t>
+            </w:r>
+          </w:p>
+        </w:tc>
+        <w:tc>
+          <w:tcPr>
+            <w:tcW w:w="2832" w:type="dxa"/>
+          </w:tcPr>
+          <w:p>
+            <w:r>
+              <w:t>Coletar dados durante o uso da plataforma para incrementar a IA.</w:t>
+            </w:r>
+          </w:p>
+        </w:tc>
+      </w:tr>
+      <w:tr>
+        <w:tc>
+          <w:tcPr>
+            <w:tcW w:w="2831" w:type="dxa"/>
+          </w:tcPr>
+          <w:p>
+            <w:r>
+              <w:t>RISK02</w:t>
+            </w:r>
+          </w:p>
+        </w:tc>
+        <w:tc>
+          <w:tcPr>
+            <w:tcW w:w="2831" w:type="dxa"/>
+          </w:tcPr>
+          <w:p>
+            <w:r>
+              <w:t>Limitações de infraestrutura no ambiente de produção (poucos recursos computacionais disponíveis) podem causar queda, lentidão e outros problemas na plataforma dependendo do número de usuários.</w:t>
+            </w:r>
+          </w:p>
+        </w:tc>
+        <w:tc>
+          <w:tcPr>
+            <w:tcW w:w="2832" w:type="dxa"/>
+          </w:tcPr>
+          <w:p>
+            <w:r>
+              <w:t>Implementação de estratégias de escalabilidade automática.</w:t>
+            </w:r>
+          </w:p>
+        </w:tc>
+      </w:tr>
+      <w:tr>
+        <w:tc>
+          <w:tcPr>
+            <w:tcW w:w="2831" w:type="dxa"/>
+          </w:tcPr>
+          <w:p>
+            <w:r>
+              <w:t>RISK03</w:t>
+            </w:r>
+          </w:p>
+        </w:tc>
+        <w:tc>
+          <w:tcPr>
+            <w:tcW w:w="2831" w:type="dxa"/>
+          </w:tcPr>
+          <w:p>
+            <w:r>
+              <w:t>Agentes maliciosos podem tentar burlar a aplicação, comprometendo a segurança, dados e carteira dos usuários.</w:t>
+            </w:r>
+          </w:p>
+        </w:tc>
+        <w:tc>
+          <w:tcPr>
+            <w:tcW w:w="2832" w:type="dxa"/>
+          </w:tcPr>
+          <w:p>
+            <w:r>
+              <w:t>Incluir testes de segurança recorrentes e implementações de novas tecnologias  de segurança.</w:t>
+            </w:r>
+          </w:p>
+        </w:tc>
+      </w:tr>
+      <w:tr>
+        <w:tc>
+          <w:tcPr>
+            <w:tcW w:w="2831" w:type="dxa"/>
+          </w:tcPr>
+          <w:p>
+            <w:r>
+              <w:t>RISK04</w:t>
+            </w:r>
+          </w:p>
+        </w:tc>
+        <w:tc>
+          <w:tcPr>
+            <w:tcW w:w="2831" w:type="dxa"/>
+          </w:tcPr>
+          <w:p>
+            <w:r>
+              <w:t>Mal gerenciamento dos recursos e ambientes de produção, testes ou desenvolvimento podem ocasionar em altos custos inesperados, causando problemas com o orçamento.</w:t>
+            </w:r>
+          </w:p>
+        </w:tc>
+        <w:tc>
+          <w:tcPr>
+            <w:tcW w:w="2832" w:type="dxa"/>
+          </w:tcPr>
+          <w:p>
+            <w:r>
+              <w:t>Definir limite de orçamento para cada ambiente específico.</w:t>
+            </w:r>
+          </w:p>
+        </w:tc>
+      </w:tr>
+      <w:tr>
+        <w:tc>
+          <w:tcPr>
+            <w:tcW w:w="2831" w:type="dxa"/>
+          </w:tcPr>
+          <w:p>
+            <w:r>
+              <w:t>RISK05</w:t>
+            </w:r>
+          </w:p>
+        </w:tc>
+        <w:tc>
+          <w:tcPr>
+            <w:tcW w:w="2831" w:type="dxa"/>
+          </w:tcPr>
+          <w:p>
+            <w:r>
+              <w:t xml:space="preserve">Mal planejamento e/ou má organização da equipe de desenvolvimento e do Scrum Master podem causar atrasos nas entregas do produto. </w:t>
+            </w:r>
+          </w:p>
+        </w:tc>
+        <w:tc>
+          <w:tcPr>
+            <w:tcW w:w="2832" w:type="dxa"/>
+          </w:tcPr>
+          <w:p>
+            <w:r>
+              <w:t>Alterar os prazos do cronograma.</w:t>
+            </w:r>
+          </w:p>
+        </w:tc>
+      </w:tr>
+      <w:tr>
+        <w:tc>
+          <w:tcPr>
+            <w:tcW w:w="2831" w:type="dxa"/>
+          </w:tcPr>
+          <w:p>
+            <w:r>
+              <w:t>RISK06</w:t>
+            </w:r>
+          </w:p>
+        </w:tc>
+        <w:tc>
+          <w:tcPr>
+            <w:tcW w:w="2831" w:type="dxa"/>
+          </w:tcPr>
+          <w:p>
+            <w:r>
+              <w:t>Definição incorreta dos requisitos pode causar, na hora do desenvolvimento, problemas sérios quanto às necessidades do projeto.</w:t>
+            </w:r>
+          </w:p>
+        </w:tc>
+        <w:tc>
+          <w:tcPr>
+            <w:tcW w:w="2832" w:type="dxa"/>
+          </w:tcPr>
+          <w:p>
+            <w:r>
+              <w:t>Plano de redistribuição de tarefas.</w:t>
+            </w:r>
+          </w:p>
+        </w:tc>
+      </w:tr>
+      <w:tr>
+        <w:tc>
+          <w:tcPr>
+            <w:tcW w:w="2831" w:type="dxa"/>
+          </w:tcPr>
+          <w:p>
+            <w:r>
+              <w:t>RISK07</w:t>
+            </w:r>
+          </w:p>
+        </w:tc>
+        <w:tc>
+          <w:tcPr>
+            <w:tcW w:w="2831" w:type="dxa"/>
+          </w:tcPr>
+          <w:p>
+            <w:r>
+              <w:t>A saída de membros da equipe pode apresentar riscos para o desenvolvimento do projeto</w:t>
+            </w:r>
+          </w:p>
+        </w:tc>
+        <w:tc>
+          <w:tcPr>
+            <w:tcW w:w="2832" w:type="dxa"/>
+          </w:tcPr>
+          <w:p>
+            <w:r>
+              <w:t>Documentação de todo o desenvolvimento do projeto.</w:t>
+            </w:r>
+          </w:p>
+        </w:tc>
+      </w:tr>
+      <w:tr>
+        <w:tc>
+          <w:tcPr>
+            <w:tcW w:w="2831" w:type="dxa"/>
+          </w:tcPr>
+          <w:p>
+            <w:r>
+              <w:t>RISK08</w:t>
+            </w:r>
+          </w:p>
+        </w:tc>
+        <w:tc>
+          <w:tcPr>
+            <w:tcW w:w="2831" w:type="dxa"/>
+          </w:tcPr>
+          <w:p>
+            <w:r>
+              <w:t xml:space="preserve">A criação de muitas novas moedas pode apresentar riscos, já que a plataforma teria que estar em constante atualização. </w:t>
+            </w:r>
+          </w:p>
+        </w:tc>
+        <w:tc>
+          <w:tcPr>
+            <w:tcW w:w="2832" w:type="dxa"/>
+          </w:tcPr>
+          <w:p>
+            <w:r>
+              <w:t>Criar um módulo de integração flexível para adição de novas moedas.</w:t>
+            </w:r>
+          </w:p>
+        </w:tc>
+      </w:tr>
+      <w:tr>
+        <w:tc>
+          <w:tcPr>
+            <w:tcW w:w="2831" w:type="dxa"/>
+          </w:tcPr>
+          <w:p>
+            <w:r>
+              <w:t>RISK09</w:t>
+            </w:r>
+          </w:p>
+        </w:tc>
+        <w:tc>
+          <w:tcPr>
+            <w:tcW w:w="2831" w:type="dxa"/>
+          </w:tcPr>
+          <w:p>
+            <w:r>
+              <w:t xml:space="preserve">Uma possível desvalorização em massa das criptomoedas seriam um risco, já que </w:t>
+            </w:r>
+            <w:r>
               <w:lastRenderedPageBreak/>
-              <w:t>RISK01</w:t>
-            </w:r>
-          </w:p>
-        </w:tc>
-        <w:tc>
-          <w:tcPr>
-            <w:tcW w:w="2831" w:type="dxa"/>
-          </w:tcPr>
-          <w:p>
-            <w:r>
-              <w:t>Limitações na quantidade de dados disponíveis para treinamento da IA podem afetar o sistema de análises e recomendações.</w:t>
+              <w:t>diminuiria os acessos à plataforma</w:t>
             </w:r>
           </w:p>
         </w:tc>
@@ -6843,270 +7039,7 @@
           </w:tcPr>
           <w:p>
             <w:r>
-              <w:t>Coletar dados durante o uso da plataforma para incrementar a IA.</w:t>
-            </w:r>
-          </w:p>
-        </w:tc>
-      </w:tr>
-      <w:tr>
-        <w:tc>
-          <w:tcPr>
-            <w:tcW w:w="2831" w:type="dxa"/>
-          </w:tcPr>
-          <w:p>
-            <w:r>
-              <w:t>RISK02</w:t>
-            </w:r>
-          </w:p>
-        </w:tc>
-        <w:tc>
-          <w:tcPr>
-            <w:tcW w:w="2831" w:type="dxa"/>
-          </w:tcPr>
-          <w:p>
-            <w:r>
-              <w:t>Limitações de infraestrutura no ambiente de produção (poucos recursos computacionais disponíveis) podem causar queda, lentidão e outros problemas na plataforma dependendo do número de usuários.</w:t>
-            </w:r>
-          </w:p>
-        </w:tc>
-        <w:tc>
-          <w:tcPr>
-            <w:tcW w:w="2832" w:type="dxa"/>
-          </w:tcPr>
-          <w:p>
-            <w:r>
-              <w:t>Implementação de estratégias de escalabilidade automática.</w:t>
-            </w:r>
-          </w:p>
-        </w:tc>
-      </w:tr>
-      <w:tr>
-        <w:tc>
-          <w:tcPr>
-            <w:tcW w:w="2831" w:type="dxa"/>
-          </w:tcPr>
-          <w:p>
-            <w:r>
-              <w:t>RISK03</w:t>
-            </w:r>
-          </w:p>
-        </w:tc>
-        <w:tc>
-          <w:tcPr>
-            <w:tcW w:w="2831" w:type="dxa"/>
-          </w:tcPr>
-          <w:p>
-            <w:r>
-              <w:t>Agentes maliciosos podem tentar burlar a aplicação, comprometendo a segurança, dados e carteira dos usuários.</w:t>
-            </w:r>
-          </w:p>
-        </w:tc>
-        <w:tc>
-          <w:tcPr>
-            <w:tcW w:w="2832" w:type="dxa"/>
-          </w:tcPr>
-          <w:p>
-            <w:r>
-              <w:t xml:space="preserve">Incluir testes de segurança recorrentes e implementações de novas </w:t>
-            </w:r>
-            <w:proofErr w:type="gramStart"/>
-            <w:r>
-              <w:t>tecnologias  de</w:t>
-            </w:r>
-            <w:proofErr w:type="gramEnd"/>
-            <w:r>
-              <w:t xml:space="preserve"> segurança.</w:t>
-            </w:r>
-          </w:p>
-        </w:tc>
-      </w:tr>
-      <w:tr>
-        <w:tc>
-          <w:tcPr>
-            <w:tcW w:w="2831" w:type="dxa"/>
-          </w:tcPr>
-          <w:p>
-            <w:r>
-              <w:t>RISK04</w:t>
-            </w:r>
-          </w:p>
-        </w:tc>
-        <w:tc>
-          <w:tcPr>
-            <w:tcW w:w="2831" w:type="dxa"/>
-          </w:tcPr>
-          <w:p>
-            <w:r>
-              <w:t>Mal gerenciamento dos recursos e ambientes de produção, testes ou desenvolvimento podem ocasionar em altos custos inesperados, causando problemas com o orçamento.</w:t>
-            </w:r>
-          </w:p>
-        </w:tc>
-        <w:tc>
-          <w:tcPr>
-            <w:tcW w:w="2832" w:type="dxa"/>
-          </w:tcPr>
-          <w:p>
-            <w:r>
-              <w:t>Definir limite de orçamento para cada ambiente específico.</w:t>
-            </w:r>
-          </w:p>
-        </w:tc>
-      </w:tr>
-      <w:tr>
-        <w:tc>
-          <w:tcPr>
-            <w:tcW w:w="2831" w:type="dxa"/>
-          </w:tcPr>
-          <w:p>
-            <w:r>
-              <w:t>RISK05</w:t>
-            </w:r>
-          </w:p>
-        </w:tc>
-        <w:tc>
-          <w:tcPr>
-            <w:tcW w:w="2831" w:type="dxa"/>
-          </w:tcPr>
-          <w:p>
-            <w:r>
-              <w:t xml:space="preserve">Mal planejamento e/ou má organização da equipe de desenvolvimento e do Scrum Master podem causar atrasos nas entregas do produto. </w:t>
-            </w:r>
-          </w:p>
-        </w:tc>
-        <w:tc>
-          <w:tcPr>
-            <w:tcW w:w="2832" w:type="dxa"/>
-          </w:tcPr>
-          <w:p>
-            <w:r>
-              <w:t>Alterar os prazos do cronograma.</w:t>
-            </w:r>
-          </w:p>
-        </w:tc>
-      </w:tr>
-      <w:tr>
-        <w:tc>
-          <w:tcPr>
-            <w:tcW w:w="2831" w:type="dxa"/>
-          </w:tcPr>
-          <w:p>
-            <w:r>
-              <w:t>RISK06</w:t>
-            </w:r>
-          </w:p>
-        </w:tc>
-        <w:tc>
-          <w:tcPr>
-            <w:tcW w:w="2831" w:type="dxa"/>
-          </w:tcPr>
-          <w:p>
-            <w:r>
-              <w:t>Definição incorreta dos requisitos pode causar, na hora do desenvolvimento, problemas sérios quanto às necessidades do projeto.</w:t>
-            </w:r>
-          </w:p>
-        </w:tc>
-        <w:tc>
-          <w:tcPr>
-            <w:tcW w:w="2832" w:type="dxa"/>
-          </w:tcPr>
-          <w:p>
-            <w:r>
-              <w:t>Plano de redistribuição de tarefas.</w:t>
-            </w:r>
-          </w:p>
-        </w:tc>
-      </w:tr>
-      <w:tr>
-        <w:tc>
-          <w:tcPr>
-            <w:tcW w:w="2831" w:type="dxa"/>
-          </w:tcPr>
-          <w:p>
-            <w:r>
-              <w:t>RISK07</w:t>
-            </w:r>
-          </w:p>
-        </w:tc>
-        <w:tc>
-          <w:tcPr>
-            <w:tcW w:w="2831" w:type="dxa"/>
-          </w:tcPr>
-          <w:p>
-            <w:r>
-              <w:t>A saída de membros da equipe pode apresentar riscos para o desenvolvimento do projeto</w:t>
-            </w:r>
-          </w:p>
-        </w:tc>
-        <w:tc>
-          <w:tcPr>
-            <w:tcW w:w="2832" w:type="dxa"/>
-          </w:tcPr>
-          <w:p>
-            <w:r>
-              <w:t>Documentação de todo o desenvolvimento do projeto.</w:t>
-            </w:r>
-          </w:p>
-        </w:tc>
-      </w:tr>
-      <w:tr>
-        <w:tc>
-          <w:tcPr>
-            <w:tcW w:w="2831" w:type="dxa"/>
-          </w:tcPr>
-          <w:p>
-            <w:r>
-              <w:t>RISK08</w:t>
-            </w:r>
-          </w:p>
-        </w:tc>
-        <w:tc>
-          <w:tcPr>
-            <w:tcW w:w="2831" w:type="dxa"/>
-          </w:tcPr>
-          <w:p>
-            <w:r>
-              <w:t xml:space="preserve">A criação de muitas novas moedas pode apresentar riscos, já que a plataforma teria que estar em constante atualização. </w:t>
-            </w:r>
-          </w:p>
-        </w:tc>
-        <w:tc>
-          <w:tcPr>
-            <w:tcW w:w="2832" w:type="dxa"/>
-          </w:tcPr>
-          <w:p>
-            <w:r>
-              <w:t>Criar um módulo de integração flexível para adição de novas moedas.</w:t>
-            </w:r>
-          </w:p>
-        </w:tc>
-      </w:tr>
-      <w:tr>
-        <w:tc>
-          <w:tcPr>
-            <w:tcW w:w="2831" w:type="dxa"/>
-          </w:tcPr>
-          <w:p>
-            <w:r>
-              <w:t>RISK09</w:t>
-            </w:r>
-          </w:p>
-        </w:tc>
-        <w:tc>
-          <w:tcPr>
-            <w:tcW w:w="2831" w:type="dxa"/>
-          </w:tcPr>
-          <w:p>
-            <w:r>
-              <w:t>Uma possível desvalorização em massa das criptomoedas seriam um risco, já que diminuiria os acessos à plataforma</w:t>
-            </w:r>
-          </w:p>
-        </w:tc>
-        <w:tc>
-          <w:tcPr>
-            <w:tcW w:w="2832" w:type="dxa"/>
-          </w:tcPr>
-          <w:p>
-            <w:r>
+              <w:lastRenderedPageBreak/>
               <w:t>Criação de novas funcionalidades atrativas.</w:t>
             </w:r>
           </w:p>
@@ -7157,19 +7090,8 @@
           <w:sz w:val="28"/>
           <w:szCs w:val="28"/>
         </w:rPr>
-        <w:t xml:space="preserve">Cronograma e Quadro </w:t>
+        <w:t>Cronograma e Quadro Kanban</w:t>
       </w:r>
-      <w:proofErr w:type="spellStart"/>
-      <w:r>
-        <w:rPr>
-          <w:b/>
-          <w:bCs/>
-          <w:sz w:val="28"/>
-          <w:szCs w:val="28"/>
-        </w:rPr>
-        <w:t>Kanban</w:t>
-      </w:r>
-      <w:proofErr w:type="spellEnd"/>
     </w:p>
     <w:p>
       <w:pPr>

</xml_diff>